<commit_message>
took notes on heterooligomerization in bacterial om
</commit_message>
<xml_diff>
--- a/surface features research/march 13 heterooligomerization thoughts.docx
+++ b/surface features research/march 13 heterooligomerization thoughts.docx
@@ -83,12 +83,10 @@
                           </w:p>
                           <w:p>
                             <w:r>
-                              <w:t>If the binding is on the side, dosen't that mean that there will be a 1:1 rtaio of POrB to RmpM molecules?</w:t>
-                            </w:r>
-                          </w:p>
-                          <w:p>
-                            <w:r>
-                              <w:t>Anything I can't find out about RmpM, I might be able to find out about the PI-PIII association</w:t>
+                              <w:t>If the binding is on the side, dosen't that mean that there will be a 1:1 rtaio of POrB to RmpM mo</w:t>
+                            </w:r>
+                            <w:r>
+                              <w:t>lecules?</w:t>
                             </w:r>
                           </w:p>
                         </w:txbxContent>
@@ -147,12 +145,10 @@
                     </w:p>
                     <w:p>
                       <w:r>
-                        <w:t>If the binding is on the side, dosen't that mean that there will be a 1:1 rtaio of POrB to RmpM molecules?</w:t>
-                      </w:r>
-                    </w:p>
-                    <w:p>
-                      <w:r>
-                        <w:t>Anything I can't find out about RmpM, I might be able to find out about the PI-PIII association</w:t>
+                        <w:t>If the binding is on the side, dosen't that mean that there will be a 1:1 rtaio of POrB to RmpM mo</w:t>
+                      </w:r>
+                      <w:r>
+                        <w:t>lecules?</w:t>
                       </w:r>
                     </w:p>
                   </w:txbxContent>
@@ -757,8 +753,6 @@
                             <w:r>
                               <w:t>Heterooligomerization</w:t>
                             </w:r>
-                            <w:bookmarkStart w:id="0" w:name="_GoBack"/>
-                            <w:bookmarkEnd w:id="0"/>
                           </w:p>
                         </w:txbxContent>
                       </wps:txbx>
@@ -786,8 +780,6 @@
                       <w:r>
                         <w:t>Heterooligomerization</w:t>
                       </w:r>
-                      <w:bookmarkStart w:id="1" w:name="_GoBack"/>
-                      <w:bookmarkEnd w:id="1"/>
                     </w:p>
                   </w:txbxContent>
                 </v:textbox>
@@ -796,6 +788,8 @@
           </mc:Fallback>
         </mc:AlternateContent>
       </w:r>
+      <w:bookmarkStart w:id="0" w:name="_GoBack"/>
+      <w:bookmarkEnd w:id="0"/>
     </w:p>
     <w:sectPr>
       <w:pgSz w:w="12240" w:h="15840"/>

</xml_diff>